<commit_message>
Draft of proposed changes for Spring 2018
</commit_message>
<xml_diff>
--- a/1.ScientificThinking.docx
+++ b/1.ScientificThinking.docx
@@ -371,7 +371,27 @@
           <w:iCs w:val="0"/>
           <w:sz w:val="24"/>
         </w:rPr>
-        <w:t>Stopwatch (or timer</w:t>
+        <w:t xml:space="preserve">Stopwatch (or </w:t>
+      </w:r>
+      <w:r>
+        <w:rPr>
+          <w:rFonts w:ascii="Cambria" w:hAnsi="Cambria"/>
+          <w:bCs/>
+          <w:i w:val="0"/>
+          <w:iCs w:val="0"/>
+          <w:sz w:val="24"/>
+        </w:rPr>
+        <w:t xml:space="preserve">a </w:t>
+      </w:r>
+      <w:r>
+        <w:rPr>
+          <w:rFonts w:ascii="Cambria" w:hAnsi="Cambria"/>
+          <w:bCs/>
+          <w:i w:val="0"/>
+          <w:iCs w:val="0"/>
+          <w:sz w:val="24"/>
+        </w:rPr>
+        <w:t>timer</w:t>
       </w:r>
       <w:r>
         <w:rPr>
@@ -1339,8 +1359,6 @@
         </w:rPr>
         <w:t>__________________________________</w:t>
       </w:r>
-      <w:bookmarkStart w:id="0" w:name="_GoBack"/>
-      <w:bookmarkEnd w:id="0"/>
     </w:p>
     <w:p>
       <w:pPr>
@@ -1635,12 +1653,14 @@
         <w:rPr>
           <w:rFonts w:ascii="Cambria" w:hAnsi="Cambria"/>
           <w:bCs/>
-        </w:rPr>
-      </w:pPr>
-      <w:r>
-        <w:rPr>
-          <w:rFonts w:ascii="Cambria" w:hAnsi="Cambria"/>
-          <w:bCs/>
+          <w:strike/>
+        </w:rPr>
+      </w:pPr>
+      <w:r>
+        <w:rPr>
+          <w:rFonts w:ascii="Cambria" w:hAnsi="Cambria"/>
+          <w:bCs/>
+          <w:strike/>
         </w:rPr>
         <w:t xml:space="preserve">Using the standard deviation, then compute the </w:t>
       </w:r>
@@ -1650,6 +1670,7 @@
           <w:b/>
           <w:bCs/>
           <w:i/>
+          <w:strike/>
           <w:u w:val="single"/>
         </w:rPr>
         <w:t>standard deviation of the mean</w:t>
@@ -1658,6 +1679,7 @@
         <w:rPr>
           <w:rFonts w:ascii="Cambria" w:hAnsi="Cambria"/>
           <w:bCs/>
+          <w:strike/>
         </w:rPr>
         <w:t xml:space="preserve"> (which is a different thing)</w:t>
       </w:r>
@@ -1665,6 +1687,7 @@
         <w:rPr>
           <w:rFonts w:ascii="Cambria" w:hAnsi="Cambria"/>
           <w:bCs/>
+          <w:strike/>
         </w:rPr>
         <w:t xml:space="preserve"> for each of those quantities.</w:t>
       </w:r>
@@ -1688,12 +1711,14 @@
         <w:rPr>
           <w:rFonts w:ascii="Cambria" w:hAnsi="Cambria"/>
           <w:bCs/>
-        </w:rPr>
-      </w:pPr>
-      <w:r>
-        <w:rPr>
-          <w:rFonts w:ascii="Cambria" w:hAnsi="Cambria"/>
-          <w:bCs/>
+          <w:strike/>
+        </w:rPr>
+      </w:pPr>
+      <w:r>
+        <w:rPr>
+          <w:rFonts w:ascii="Cambria" w:hAnsi="Cambria"/>
+          <w:bCs/>
+          <w:strike/>
         </w:rPr>
         <w:t xml:space="preserve">Report </w:t>
       </w:r>
@@ -1701,6 +1726,7 @@
         <w:rPr>
           <w:rFonts w:ascii="Cambria" w:hAnsi="Cambria"/>
           <w:bCs/>
+          <w:strike/>
         </w:rPr>
         <w:t>the values for each of these</w:t>
       </w:r>
@@ -1708,6 +1734,7 @@
         <w:rPr>
           <w:rFonts w:ascii="Cambria" w:hAnsi="Cambria"/>
           <w:bCs/>
+          <w:strike/>
         </w:rPr>
         <w:t xml:space="preserve"> quantities in the form</w:t>
       </w:r>
@@ -1715,6 +1742,7 @@
         <w:rPr>
           <w:rFonts w:ascii="Cambria" w:hAnsi="Cambria"/>
           <w:bCs/>
+          <w:strike/>
         </w:rPr>
         <w:t xml:space="preserve"> of a </w:t>
       </w:r>
@@ -1724,6 +1752,7 @@
           <w:b/>
           <w:bCs/>
           <w:i/>
+          <w:strike/>
           <w:u w:val="single"/>
         </w:rPr>
         <w:t>confidence interval</w:t>
@@ -1732,6 +1761,7 @@
         <w:rPr>
           <w:rFonts w:ascii="Cambria" w:hAnsi="Cambria"/>
           <w:bCs/>
+          <w:strike/>
         </w:rPr>
         <w:t xml:space="preserve">, </w:t>
       </w:r>
@@ -1739,6 +1769,7 @@
         <w:rPr>
           <w:rFonts w:ascii="Cambria" w:hAnsi="Cambria"/>
           <w:bCs/>
+          <w:strike/>
         </w:rPr>
         <w:t xml:space="preserve"> </w:t>
       </w:r>
@@ -1746,6 +1777,7 @@
         <w:rPr>
           <w:rFonts w:ascii="Cambria" w:hAnsi="Cambria"/>
           <w:bCs/>
+          <w:strike/>
         </w:rPr>
         <w:t xml:space="preserve">written as </w:t>
       </w:r>
@@ -1753,6 +1785,7 @@
         <w:rPr>
           <w:rFonts w:ascii="Cambria" w:hAnsi="Cambria"/>
           <w:bCs/>
+          <w:strike/>
         </w:rPr>
         <w:t xml:space="preserve"> </w:t>
       </w:r>
@@ -1765,6 +1798,7 @@
                 <w:rFonts w:ascii="Cambria Math" w:hAnsi="Cambria Math"/>
                 <w:bCs/>
                 <w:i/>
+                <w:strike/>
               </w:rPr>
             </m:ctrlPr>
           </m:accPr>
@@ -1772,6 +1806,7 @@
             <m:r>
               <w:rPr>
                 <w:rFonts w:ascii="Cambria Math" w:hAnsi="Cambria Math"/>
+                <w:strike/>
               </w:rPr>
               <m:t>x</m:t>
             </m:r>
@@ -1780,6 +1815,7 @@
         <m:r>
           <w:rPr>
             <w:rFonts w:ascii="Cambria Math" w:hAnsi="Cambria Math"/>
+            <w:strike/>
           </w:rPr>
           <m:t xml:space="preserve"> ± </m:t>
         </m:r>
@@ -1790,6 +1826,7 @@
                 <w:rFonts w:ascii="Cambria Math" w:hAnsi="Cambria Math"/>
                 <w:bCs/>
                 <w:i/>
+                <w:strike/>
               </w:rPr>
             </m:ctrlPr>
           </m:sSubPr>
@@ -1797,6 +1834,7 @@
             <m:r>
               <w:rPr>
                 <w:rFonts w:ascii="Cambria Math" w:hAnsi="Cambria Math"/>
+                <w:strike/>
               </w:rPr>
               <m:t>σ</m:t>
             </m:r>
@@ -1810,6 +1848,7 @@
                     <w:rFonts w:ascii="Cambria Math" w:hAnsi="Cambria Math"/>
                     <w:bCs/>
                     <w:i/>
+                    <w:strike/>
                   </w:rPr>
                 </m:ctrlPr>
               </m:accPr>
@@ -1817,6 +1856,7 @@
                 <m:r>
                   <w:rPr>
                     <w:rFonts w:ascii="Cambria Math" w:hAnsi="Cambria Math"/>
+                    <w:strike/>
                   </w:rPr>
                   <m:t>x</m:t>
                 </m:r>
@@ -1829,6 +1869,7 @@
         <w:rPr>
           <w:rFonts w:ascii="Cambria" w:hAnsi="Cambria"/>
           <w:bCs/>
+          <w:strike/>
         </w:rPr>
         <w:t xml:space="preserve">, where  </w:t>
       </w:r>
@@ -1841,6 +1882,7 @@
                 <w:rFonts w:ascii="Cambria Math" w:hAnsi="Cambria Math"/>
                 <w:bCs/>
                 <w:i/>
+                <w:strike/>
               </w:rPr>
             </m:ctrlPr>
           </m:accPr>
@@ -1848,6 +1890,7 @@
             <m:r>
               <w:rPr>
                 <w:rFonts w:ascii="Cambria Math" w:hAnsi="Cambria Math"/>
+                <w:strike/>
               </w:rPr>
               <m:t>x</m:t>
             </m:r>
@@ -1858,6 +1901,7 @@
         <w:rPr>
           <w:rFonts w:ascii="Cambria" w:hAnsi="Cambria"/>
           <w:bCs/>
+          <w:strike/>
         </w:rPr>
         <w:t xml:space="preserve"> represents the mean value (the average) and</w:t>
       </w:r>
@@ -1865,6 +1909,7 @@
         <m:r>
           <w:rPr>
             <w:rFonts w:ascii="Cambria Math" w:hAnsi="Cambria Math"/>
+            <w:strike/>
           </w:rPr>
           <m:t xml:space="preserve">  </m:t>
         </m:r>
@@ -1875,6 +1920,7 @@
                 <w:rFonts w:ascii="Cambria Math" w:hAnsi="Cambria Math"/>
                 <w:bCs/>
                 <w:i/>
+                <w:strike/>
               </w:rPr>
             </m:ctrlPr>
           </m:sSubPr>
@@ -1882,6 +1928,7 @@
             <m:r>
               <w:rPr>
                 <w:rFonts w:ascii="Cambria Math" w:hAnsi="Cambria Math"/>
+                <w:strike/>
               </w:rPr>
               <m:t>σ</m:t>
             </m:r>
@@ -1895,6 +1942,7 @@
                     <w:rFonts w:ascii="Cambria Math" w:hAnsi="Cambria Math"/>
                     <w:bCs/>
                     <w:i/>
+                    <w:strike/>
                   </w:rPr>
                 </m:ctrlPr>
               </m:accPr>
@@ -1902,6 +1950,7 @@
                 <m:r>
                   <w:rPr>
                     <w:rFonts w:ascii="Cambria Math" w:hAnsi="Cambria Math"/>
+                    <w:strike/>
                   </w:rPr>
                   <m:t>x</m:t>
                 </m:r>
@@ -1914,6 +1963,7 @@
         <w:rPr>
           <w:rFonts w:ascii="Cambria" w:hAnsi="Cambria"/>
           <w:bCs/>
+          <w:strike/>
         </w:rPr>
         <w:t xml:space="preserve"> represents the standard deviation </w:t>
       </w:r>
@@ -1922,6 +1972,7 @@
           <w:rFonts w:ascii="Cambria" w:hAnsi="Cambria"/>
           <w:bCs/>
           <w:i/>
+          <w:strike/>
         </w:rPr>
         <w:t>of the mean</w:t>
       </w:r>
@@ -1929,6 +1980,7 @@
         <w:rPr>
           <w:rFonts w:ascii="Cambria" w:hAnsi="Cambria"/>
           <w:bCs/>
+          <w:strike/>
         </w:rPr>
         <w:t xml:space="preserve"> (and not </w:t>
       </w:r>
@@ -1936,6 +1988,7 @@
         <w:rPr>
           <w:rFonts w:ascii="Cambria" w:hAnsi="Cambria"/>
           <w:bCs/>
+          <w:strike/>
         </w:rPr>
         <w:sym w:font="Symbol" w:char="F073"/>
       </w:r>
@@ -1943,6 +1996,7 @@
         <w:rPr>
           <w:rFonts w:ascii="Cambria" w:hAnsi="Cambria"/>
           <w:bCs/>
+          <w:strike/>
         </w:rPr>
         <w:t xml:space="preserve">, which is </w:t>
       </w:r>
@@ -1950,6 +2004,7 @@
         <w:rPr>
           <w:rFonts w:ascii="Cambria" w:hAnsi="Cambria"/>
           <w:bCs/>
+          <w:strike/>
         </w:rPr>
         <w:t xml:space="preserve">the standard deviation </w:t>
       </w:r>
@@ -1958,6 +2013,7 @@
           <w:rFonts w:ascii="Cambria" w:hAnsi="Cambria"/>
           <w:bCs/>
           <w:i/>
+          <w:strike/>
         </w:rPr>
         <w:t>of the distribution</w:t>
       </w:r>
@@ -1965,6 +2021,7 @@
         <w:rPr>
           <w:rFonts w:ascii="Cambria" w:hAnsi="Cambria"/>
           <w:bCs/>
+          <w:strike/>
         </w:rPr>
         <w:t>).</w:t>
       </w:r>
@@ -2083,12 +2140,15 @@
         <w:rPr>
           <w:rFonts w:ascii="Cambria" w:hAnsi="Cambria"/>
           <w:bCs/>
-        </w:rPr>
-      </w:pPr>
-      <w:r>
-        <w:rPr>
-          <w:rFonts w:ascii="Cambria" w:hAnsi="Cambria"/>
-          <w:bCs/>
+          <w:strike/>
+        </w:rPr>
+      </w:pPr>
+      <w:bookmarkStart w:id="0" w:name="_GoBack"/>
+      <w:r>
+        <w:rPr>
+          <w:rFonts w:ascii="Cambria" w:hAnsi="Cambria"/>
+          <w:bCs/>
+          <w:strike/>
         </w:rPr>
         <w:t xml:space="preserve">If we could take more data, do you think that the standard deviation of the mean, </w:t>
       </w:r>
@@ -2100,6 +2160,7 @@
                 <w:rFonts w:ascii="Cambria Math" w:hAnsi="Cambria Math"/>
                 <w:bCs/>
                 <w:i/>
+                <w:strike/>
               </w:rPr>
             </m:ctrlPr>
           </m:sSubPr>
@@ -2109,6 +2170,7 @@
                 <w:rFonts w:ascii="Cambria Math" w:hAnsi="Cambria Math"/>
                 <w:bCs/>
                 <w:i/>
+                <w:strike/>
               </w:rPr>
               <w:sym w:font="Symbol" w:char="F073"/>
             </m:r>
@@ -2122,6 +2184,7 @@
                     <w:rFonts w:ascii="Cambria Math" w:hAnsi="Cambria Math"/>
                     <w:bCs/>
                     <w:i/>
+                    <w:strike/>
                   </w:rPr>
                 </m:ctrlPr>
               </m:accPr>
@@ -2129,6 +2192,7 @@
                 <m:r>
                   <w:rPr>
                     <w:rFonts w:ascii="Cambria Math" w:hAnsi="Cambria Math"/>
+                    <w:strike/>
                   </w:rPr>
                   <m:t>x</m:t>
                 </m:r>
@@ -2141,10 +2205,12 @@
         <w:rPr>
           <w:rFonts w:ascii="Cambria" w:hAnsi="Cambria"/>
           <w:bCs/>
+          <w:strike/>
         </w:rPr>
         <w:t>, would get larger, get smaller, or remain the same?</w:t>
       </w:r>
     </w:p>
+    <w:bookmarkEnd w:id="0"/>
     <w:p>
       <w:pPr>
         <w:rPr>
@@ -5198,7 +5264,7 @@
         <w:noProof/>
         <w:sz w:val="20"/>
       </w:rPr>
-      <w:t>4</w:t>
+      <w:t>2</w:t>
     </w:r>
     <w:r>
       <w:rPr>
@@ -5305,7 +5371,25 @@
         <w:bCs/>
         <w:color w:val="000000" w:themeColor="text1"/>
       </w:rPr>
-      <w:t xml:space="preserve">PHY211 Physics 1 Laboratory </w:t>
+      <w:t>PHY211</w:t>
+    </w:r>
+    <w:r>
+      <w:rPr>
+        <w:rFonts w:ascii="Cambria" w:hAnsi="Cambria"/>
+        <w:b/>
+        <w:bCs/>
+        <w:color w:val="000000" w:themeColor="text1"/>
+      </w:rPr>
+      <w:t xml:space="preserve"> -</w:t>
+    </w:r>
+    <w:r>
+      <w:rPr>
+        <w:rFonts w:ascii="Cambria" w:hAnsi="Cambria"/>
+        <w:b/>
+        <w:bCs/>
+        <w:color w:val="000000" w:themeColor="text1"/>
+      </w:rPr>
+      <w:t xml:space="preserve"> Physics 1 Laboratory </w:t>
     </w:r>
     <w:r>
       <w:rPr>
@@ -5377,7 +5461,7 @@
         <w:bCs/>
         <w:color w:val="000000" w:themeColor="text1"/>
       </w:rPr>
-      <w:t xml:space="preserve">      Fall </w:t>
+      <w:t xml:space="preserve"> Spring</w:t>
     </w:r>
     <w:r>
       <w:rPr>
@@ -5386,7 +5470,16 @@
         <w:bCs/>
         <w:color w:val="000000" w:themeColor="text1"/>
       </w:rPr>
-      <w:t>2017</w:t>
+      <w:t xml:space="preserve"> </w:t>
+    </w:r>
+    <w:r>
+      <w:rPr>
+        <w:rFonts w:ascii="Cambria" w:hAnsi="Cambria"/>
+        <w:b/>
+        <w:bCs/>
+        <w:color w:val="000000" w:themeColor="text1"/>
+      </w:rPr>
+      <w:t>2018</w:t>
     </w:r>
   </w:p>
   <w:p>

</xml_diff>